<commit_message>
Generate normal traffic 3rd time
</commit_message>
<xml_diff>
--- a/FinalVersion/Thời gian bắt đầu thu thập Traffic.docx
+++ b/FinalVersion/Thời gian bắt đầu thu thập Traffic.docx
@@ -173,6 +173,84 @@
       <w:pPr>
         <w:pStyle w:val="ListParagraph"/>
         <w:numPr>
+          <w:ilvl w:val="0"/>
+          <w:numId w:val="3"/>
+        </w:numPr>
+        <w:rPr>
+          <w:rFonts w:ascii="Times New Roman" w:hAnsi="Times New Roman" w:cs="Times New Roman"/>
+          <w:sz w:val="26"/>
+          <w:szCs w:val="26"/>
+        </w:rPr>
+      </w:pPr>
+      <w:r>
+        <w:rPr>
+          <w:rFonts w:ascii="Times New Roman" w:hAnsi="Times New Roman" w:cs="Times New Roman"/>
+          <w:sz w:val="26"/>
+          <w:szCs w:val="26"/>
+        </w:rPr>
+        <w:t>1720057386.714778</w:t>
+      </w:r>
+      <w:r>
+        <w:rPr>
+          <w:rFonts w:ascii="Times New Roman" w:hAnsi="Times New Roman" w:cs="Times New Roman"/>
+          <w:sz w:val="26"/>
+          <w:szCs w:val="26"/>
+        </w:rPr>
+        <w:t xml:space="preserve"> (</w:t>
+      </w:r>
+      <w:r>
+        <w:rPr>
+          <w:rFonts w:ascii="Times New Roman" w:hAnsi="Times New Roman" w:cs="Times New Roman"/>
+          <w:sz w:val="26"/>
+          <w:szCs w:val="26"/>
+        </w:rPr>
+        <w:t>7/4/2024, 8:43:06 AM</w:t>
+      </w:r>
+      <w:r>
+        <w:rPr>
+          <w:rFonts w:ascii="Times New Roman" w:hAnsi="Times New Roman" w:cs="Times New Roman"/>
+          <w:sz w:val="26"/>
+          <w:szCs w:val="26"/>
+        </w:rPr>
+        <w:t xml:space="preserve">) tới </w:t>
+      </w:r>
+      <w:r>
+        <w:rPr>
+          <w:rFonts w:ascii="Times New Roman" w:hAnsi="Times New Roman" w:cs="Times New Roman"/>
+          <w:sz w:val="26"/>
+          <w:szCs w:val="26"/>
+        </w:rPr>
+        <w:t>1720087684.245549</w:t>
+      </w:r>
+      <w:r>
+        <w:rPr>
+          <w:rFonts w:ascii="Times New Roman" w:hAnsi="Times New Roman" w:cs="Times New Roman"/>
+          <w:sz w:val="26"/>
+          <w:szCs w:val="26"/>
+        </w:rPr>
+        <w:t xml:space="preserve"> (</w:t>
+      </w:r>
+      <w:r>
+        <w:rPr>
+          <w:rFonts w:ascii="Times New Roman" w:hAnsi="Times New Roman" w:cs="Times New Roman"/>
+          <w:sz w:val="26"/>
+          <w:szCs w:val="26"/>
+        </w:rPr>
+        <w:t>7/4/2024, 5:08:04 PM</w:t>
+      </w:r>
+      <w:r>
+        <w:rPr>
+          <w:rFonts w:ascii="Times New Roman" w:hAnsi="Times New Roman" w:cs="Times New Roman"/>
+          <w:sz w:val="26"/>
+          <w:szCs w:val="26"/>
+        </w:rPr>
+        <w:t>)</w:t>
+      </w:r>
+    </w:p>
+    <w:p>
+      <w:pPr>
+        <w:pStyle w:val="ListParagraph"/>
+        <w:numPr>
           <w:ilvl w:val="1"/>
           <w:numId w:val="1"/>
         </w:numPr>
@@ -288,15 +366,7 @@
           <w:sz w:val="26"/>
           <w:szCs w:val="26"/>
         </w:rPr>
-        <w:t>1719483751.498545</w:t>
-      </w:r>
-      <w:r>
-        <w:rPr>
-          <w:rFonts w:ascii="Times New Roman" w:hAnsi="Times New Roman" w:cs="Times New Roman"/>
-          <w:sz w:val="26"/>
-          <w:szCs w:val="26"/>
-        </w:rPr>
-        <w:t xml:space="preserve"> </w:t>
+        <w:t xml:space="preserve">1719483751.498545 </w:t>
       </w:r>
       <w:r>
         <w:rPr>
@@ -328,15 +398,7 @@
           <w:sz w:val="26"/>
           <w:szCs w:val="26"/>
         </w:rPr>
-        <w:t>1719484010.499957</w:t>
-      </w:r>
-      <w:r>
-        <w:rPr>
-          <w:rFonts w:ascii="Times New Roman" w:hAnsi="Times New Roman" w:cs="Times New Roman"/>
-          <w:sz w:val="26"/>
-          <w:szCs w:val="26"/>
-        </w:rPr>
-        <w:t xml:space="preserve"> </w:t>
+        <w:t xml:space="preserve">1719484010.499957 </w:t>
       </w:r>
       <w:r>
         <w:rPr>

</xml_diff>